<commit_message>
Doc : nouveaux shortcuts o et p
</commit_message>
<xml_diff>
--- a/docs/TraiNminaTor-rapide.docx
+++ b/docs/TraiNminaTor-rapide.docx
@@ -1127,12 +1127,219 @@
       <w:r>
         <w:rPr>
           <w:noProof/>
+          <w:sz w:val="20"/>
           <w:lang w:eastAsia="fr-FR"/>
         </w:rPr>
         <mc:AlternateContent>
           <mc:Choice Requires="wps">
             <w:drawing>
-              <wp:anchor distT="0" distB="0" distL="114300" distR="114300" simplePos="0" relativeHeight="251721728" behindDoc="0" locked="0" layoutInCell="1" allowOverlap="1" wp14:anchorId="2C3E04F2" wp14:editId="62507CC5">
+              <wp:anchor distT="0" distB="0" distL="114300" distR="114300" simplePos="0" relativeHeight="251701248" behindDoc="0" locked="0" layoutInCell="1" allowOverlap="1" wp14:anchorId="3C8F684C" wp14:editId="64A10D17">
+                <wp:simplePos x="0" y="0"/>
+                <wp:positionH relativeFrom="column">
+                  <wp:posOffset>244475</wp:posOffset>
+                </wp:positionH>
+                <wp:positionV relativeFrom="paragraph">
+                  <wp:posOffset>1963420</wp:posOffset>
+                </wp:positionV>
+                <wp:extent cx="1085850" cy="1241425"/>
+                <wp:effectExtent l="0" t="0" r="0" b="0"/>
+                <wp:wrapNone/>
+                <wp:docPr id="23" name="Zone de texte 2"/>
+                <wp:cNvGraphicFramePr>
+                  <a:graphicFrameLocks xmlns:a="http://schemas.openxmlformats.org/drawingml/2006/main"/>
+                </wp:cNvGraphicFramePr>
+                <a:graphic xmlns:a="http://schemas.openxmlformats.org/drawingml/2006/main">
+                  <a:graphicData uri="http://schemas.microsoft.com/office/word/2010/wordprocessingShape">
+                    <wps:wsp>
+                      <wps:cNvSpPr txBox="1">
+                        <a:spLocks noChangeArrowheads="1"/>
+                      </wps:cNvSpPr>
+                      <wps:spPr bwMode="auto">
+                        <a:xfrm>
+                          <a:off x="0" y="0"/>
+                          <a:ext cx="1085850" cy="1241425"/>
+                        </a:xfrm>
+                        <a:prstGeom prst="rect">
+                          <a:avLst/>
+                        </a:prstGeom>
+                        <a:solidFill>
+                          <a:srgbClr val="FFFFFF"/>
+                        </a:solidFill>
+                        <a:ln w="9525">
+                          <a:noFill/>
+                          <a:miter lim="800000"/>
+                          <a:headEnd/>
+                          <a:tailEnd/>
+                        </a:ln>
+                      </wps:spPr>
+                      <wps:txbx>
+                        <w:txbxContent>
+                          <w:p>
+                            <w:pPr>
+                              <w:rPr>
+                                <w:b/>
+                                <w:color w:val="C00000"/>
+                                <w:sz w:val="18"/>
+                              </w:rPr>
+                            </w:pPr>
+                            <w:r>
+                              <w:rPr>
+                                <w:b/>
+                                <w:color w:val="C00000"/>
+                                <w:sz w:val="18"/>
+                              </w:rPr>
+                              <w:t>Pour naviguer dans la pyramide</w:t>
+                            </w:r>
+                            <w:r>
+                              <w:rPr>
+                                <w:b/>
+                                <w:color w:val="C00000"/>
+                                <w:sz w:val="18"/>
+                              </w:rPr>
+                              <w:br/>
+                              <w:t>TAB et CTRL-TAB</w:t>
+                            </w:r>
+                          </w:p>
+                          <w:p>
+                            <w:pPr>
+                              <w:rPr>
+                                <w:b/>
+                                <w:color w:val="C00000"/>
+                                <w:sz w:val="18"/>
+                              </w:rPr>
+                            </w:pPr>
+                            <w:proofErr w:type="gramStart"/>
+                            <w:r>
+                              <w:rPr>
+                                <w:b/>
+                                <w:color w:val="C00000"/>
+                                <w:sz w:val="18"/>
+                              </w:rPr>
+                              <w:t>ou</w:t>
+                            </w:r>
+                            <w:proofErr w:type="gramEnd"/>
+                          </w:p>
+                          <w:p>
+                            <w:pPr>
+                              <w:rPr>
+                                <w:b/>
+                                <w:color w:val="C00000"/>
+                                <w:sz w:val="18"/>
+                              </w:rPr>
+                            </w:pPr>
+                            <w:r>
+                              <w:rPr>
+                                <w:b/>
+                                <w:color w:val="C00000"/>
+                                <w:sz w:val="18"/>
+                              </w:rPr>
+                              <w:t>O et P</w:t>
+                            </w:r>
+                          </w:p>
+                        </w:txbxContent>
+                      </wps:txbx>
+                      <wps:bodyPr rot="0" vert="horz" wrap="square" lIns="91440" tIns="45720" rIns="91440" bIns="45720" anchor="t" anchorCtr="0">
+                        <a:noAutofit/>
+                      </wps:bodyPr>
+                    </wps:wsp>
+                  </a:graphicData>
+                </a:graphic>
+                <wp14:sizeRelH relativeFrom="margin">
+                  <wp14:pctWidth>0</wp14:pctWidth>
+                </wp14:sizeRelH>
+                <wp14:sizeRelV relativeFrom="margin">
+                  <wp14:pctHeight>0</wp14:pctHeight>
+                </wp14:sizeRelV>
+              </wp:anchor>
+            </w:drawing>
+          </mc:Choice>
+          <mc:Fallback>
+            <w:pict>
+              <v:shapetype id="_x0000_t202" coordsize="21600,21600" o:spt="202" path="m,l,21600r21600,l21600,xe">
+                <v:stroke joinstyle="miter"/>
+                <v:path gradientshapeok="t" o:connecttype="rect"/>
+              </v:shapetype>
+              <v:shape id="_x0000_s1032" type="#_x0000_t202" style="position:absolute;margin-left:19.25pt;margin-top:154.6pt;width:85.5pt;height:97.75pt;z-index:251701248;visibility:visible;mso-wrap-style:square;mso-width-percent:0;mso-height-percent:0;mso-wrap-distance-left:9pt;mso-wrap-distance-top:0;mso-wrap-distance-right:9pt;mso-wrap-distance-bottom:0;mso-position-horizontal:absolute;mso-position-horizontal-relative:text;mso-position-vertical:absolute;mso-position-vertical-relative:text;mso-width-percent:0;mso-height-percent:0;mso-width-relative:margin;mso-height-relative:margin;v-text-anchor:top" o:gfxdata="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" stroked="f">
+                <v:textbox>
+                  <w:txbxContent>
+                    <w:p>
+                      <w:pPr>
+                        <w:rPr>
+                          <w:b/>
+                          <w:color w:val="C00000"/>
+                          <w:sz w:val="18"/>
+                        </w:rPr>
+                      </w:pPr>
+                      <w:r>
+                        <w:rPr>
+                          <w:b/>
+                          <w:color w:val="C00000"/>
+                          <w:sz w:val="18"/>
+                        </w:rPr>
+                        <w:t>Pour naviguer dans la pyramide</w:t>
+                      </w:r>
+                      <w:r>
+                        <w:rPr>
+                          <w:b/>
+                          <w:color w:val="C00000"/>
+                          <w:sz w:val="18"/>
+                        </w:rPr>
+                        <w:br/>
+                        <w:t>TAB et CTRL-TAB</w:t>
+                      </w:r>
+                    </w:p>
+                    <w:p>
+                      <w:pPr>
+                        <w:rPr>
+                          <w:b/>
+                          <w:color w:val="C00000"/>
+                          <w:sz w:val="18"/>
+                        </w:rPr>
+                      </w:pPr>
+                      <w:proofErr w:type="gramStart"/>
+                      <w:r>
+                        <w:rPr>
+                          <w:b/>
+                          <w:color w:val="C00000"/>
+                          <w:sz w:val="18"/>
+                        </w:rPr>
+                        <w:t>ou</w:t>
+                      </w:r>
+                      <w:proofErr w:type="gramEnd"/>
+                    </w:p>
+                    <w:p>
+                      <w:pPr>
+                        <w:rPr>
+                          <w:b/>
+                          <w:color w:val="C00000"/>
+                          <w:sz w:val="18"/>
+                        </w:rPr>
+                      </w:pPr>
+                      <w:r>
+                        <w:rPr>
+                          <w:b/>
+                          <w:color w:val="C00000"/>
+                          <w:sz w:val="18"/>
+                        </w:rPr>
+                        <w:t>O et P</w:t>
+                      </w:r>
+                    </w:p>
+                  </w:txbxContent>
+                </v:textbox>
+              </v:shape>
+            </w:pict>
+          </mc:Fallback>
+        </mc:AlternateContent>
+      </w:r>
+      <w:r>
+        <w:rPr>
+          <w:noProof/>
+          <w:lang w:eastAsia="fr-FR"/>
+        </w:rPr>
+        <mc:AlternateContent>
+          <mc:Choice Requires="wps">
+            <w:drawing>
+              <wp:anchor distT="0" distB="0" distL="114300" distR="114300" simplePos="0" relativeHeight="251721728" behindDoc="0" locked="0" layoutInCell="1" allowOverlap="1" wp14:anchorId="7CDC1AB4" wp14:editId="22F96860">
                 <wp:simplePos x="0" y="0"/>
                 <wp:positionH relativeFrom="column">
                   <wp:posOffset>7761767</wp:posOffset>
@@ -1319,8 +1526,6 @@
                               </w:rPr>
                               <w:t xml:space="preserve">ECHAP puis </w:t>
                             </w:r>
-                            <w:bookmarkStart w:id="0" w:name="_GoBack"/>
-                            <w:bookmarkEnd w:id="0"/>
                             <w:r>
                               <w:rPr>
                                 <w:color w:val="5F497A" w:themeColor="accent4" w:themeShade="BF"/>
@@ -1623,7 +1828,7 @@
         <mc:AlternateContent>
           <mc:Choice Requires="wps">
             <w:drawing>
-              <wp:anchor distT="0" distB="0" distL="114300" distR="114300" simplePos="0" relativeHeight="251682816" behindDoc="0" locked="0" layoutInCell="1" allowOverlap="1" wp14:anchorId="44CF8EFF" wp14:editId="69ADA905">
+              <wp:anchor distT="0" distB="0" distL="114300" distR="114300" simplePos="0" relativeHeight="251682816" behindDoc="0" locked="0" layoutInCell="1" allowOverlap="1" wp14:anchorId="5525DD73" wp14:editId="28AD75EC">
                 <wp:simplePos x="0" y="0"/>
                 <wp:positionH relativeFrom="column">
                   <wp:posOffset>8121812</wp:posOffset>
@@ -1916,7 +2121,7 @@
         <mc:AlternateContent>
           <mc:Choice Requires="wps">
             <w:drawing>
-              <wp:anchor distT="0" distB="0" distL="114300" distR="114300" simplePos="0" relativeHeight="251686912" behindDoc="0" locked="0" layoutInCell="1" allowOverlap="1" wp14:anchorId="463A2398" wp14:editId="3F7464F2">
+              <wp:anchor distT="0" distB="0" distL="114300" distR="114300" simplePos="0" relativeHeight="251686912" behindDoc="0" locked="0" layoutInCell="1" allowOverlap="1" wp14:anchorId="21919CDA" wp14:editId="6A3B20EC">
                 <wp:simplePos x="0" y="0"/>
                 <wp:positionH relativeFrom="column">
                   <wp:posOffset>4550410</wp:posOffset>
@@ -1990,7 +2195,7 @@
         <mc:AlternateContent>
           <mc:Choice Requires="wps">
             <w:drawing>
-              <wp:anchor distT="0" distB="0" distL="114300" distR="114300" simplePos="0" relativeHeight="251672576" behindDoc="0" locked="0" layoutInCell="1" allowOverlap="1" wp14:anchorId="6F5172E0" wp14:editId="22B0E8D9">
+              <wp:anchor distT="0" distB="0" distL="114300" distR="114300" simplePos="0" relativeHeight="251672576" behindDoc="0" locked="0" layoutInCell="1" allowOverlap="1" wp14:anchorId="796AF3BE" wp14:editId="1715C373">
                 <wp:simplePos x="0" y="0"/>
                 <wp:positionH relativeFrom="column">
                   <wp:posOffset>7329170</wp:posOffset>
@@ -2103,7 +2308,7 @@
         <mc:AlternateContent>
           <mc:Choice Requires="wps">
             <w:drawing>
-              <wp:anchor distT="0" distB="0" distL="114300" distR="114300" simplePos="0" relativeHeight="251678720" behindDoc="0" locked="0" layoutInCell="1" allowOverlap="1" wp14:anchorId="77E18ED7" wp14:editId="2331CF49">
+              <wp:anchor distT="0" distB="0" distL="114300" distR="114300" simplePos="0" relativeHeight="251678720" behindDoc="0" locked="0" layoutInCell="1" allowOverlap="1" wp14:anchorId="38F7DD55" wp14:editId="17F2D575">
                 <wp:simplePos x="0" y="0"/>
                 <wp:positionH relativeFrom="column">
                   <wp:posOffset>5826643</wp:posOffset>
@@ -2177,7 +2382,7 @@
         <mc:AlternateContent>
           <mc:Choice Requires="wps">
             <w:drawing>
-              <wp:anchor distT="0" distB="0" distL="114300" distR="114300" simplePos="0" relativeHeight="251680768" behindDoc="0" locked="0" layoutInCell="1" allowOverlap="1" wp14:anchorId="48E9DCB1" wp14:editId="4EC43C7B">
+              <wp:anchor distT="0" distB="0" distL="114300" distR="114300" simplePos="0" relativeHeight="251680768" behindDoc="0" locked="0" layoutInCell="1" allowOverlap="1" wp14:anchorId="59F3993B" wp14:editId="714A6152">
                 <wp:simplePos x="0" y="0"/>
                 <wp:positionH relativeFrom="column">
                   <wp:posOffset>7464425</wp:posOffset>
@@ -2306,7 +2511,7 @@
         <mc:AlternateContent>
           <mc:Choice Requires="wps">
             <w:drawing>
-              <wp:anchor distT="0" distB="0" distL="114300" distR="114300" simplePos="0" relativeHeight="251684864" behindDoc="0" locked="0" layoutInCell="1" allowOverlap="1" wp14:anchorId="59510DC7" wp14:editId="158A75FE">
+              <wp:anchor distT="0" distB="0" distL="114300" distR="114300" simplePos="0" relativeHeight="251684864" behindDoc="0" locked="0" layoutInCell="1" allowOverlap="1" wp14:anchorId="4D846E6A" wp14:editId="6C8CBA70">
                 <wp:simplePos x="0" y="0"/>
                 <wp:positionH relativeFrom="column">
                   <wp:posOffset>4550735</wp:posOffset>
@@ -2380,7 +2585,7 @@
         <mc:AlternateContent>
           <mc:Choice Requires="wps">
             <w:drawing>
-              <wp:anchor distT="0" distB="0" distL="114300" distR="114300" simplePos="0" relativeHeight="251688960" behindDoc="0" locked="0" layoutInCell="1" allowOverlap="1" wp14:anchorId="7BDD5DEC" wp14:editId="76691FF7">
+              <wp:anchor distT="0" distB="0" distL="114300" distR="114300" simplePos="0" relativeHeight="251688960" behindDoc="0" locked="0" layoutInCell="1" allowOverlap="1" wp14:anchorId="6DD94409" wp14:editId="4313F618">
                 <wp:simplePos x="0" y="0"/>
                 <wp:positionH relativeFrom="column">
                   <wp:posOffset>6942470</wp:posOffset>
@@ -2511,7 +2716,7 @@
         <mc:AlternateContent>
           <mc:Choice Requires="wps">
             <w:drawing>
-              <wp:anchor distT="0" distB="0" distL="114300" distR="114300" simplePos="0" relativeHeight="251691008" behindDoc="0" locked="0" layoutInCell="1" allowOverlap="1" wp14:anchorId="39FC430A" wp14:editId="1DA4974C">
+              <wp:anchor distT="0" distB="0" distL="114300" distR="114300" simplePos="0" relativeHeight="251691008" behindDoc="0" locked="0" layoutInCell="1" allowOverlap="1" wp14:anchorId="6FD4D50D" wp14:editId="52FE47DC">
                 <wp:simplePos x="0" y="0"/>
                 <wp:positionH relativeFrom="column">
                   <wp:posOffset>4550735</wp:posOffset>
@@ -2585,7 +2790,7 @@
         <mc:AlternateContent>
           <mc:Choice Requires="wps">
             <w:drawing>
-              <wp:anchor distT="0" distB="0" distL="114300" distR="114300" simplePos="0" relativeHeight="251693056" behindDoc="0" locked="0" layoutInCell="1" allowOverlap="1" wp14:anchorId="4E4D0F15" wp14:editId="7D48759D">
+              <wp:anchor distT="0" distB="0" distL="114300" distR="114300" simplePos="0" relativeHeight="251693056" behindDoc="0" locked="0" layoutInCell="1" allowOverlap="1" wp14:anchorId="0017B1BF" wp14:editId="280A924D">
                 <wp:simplePos x="0" y="0"/>
                 <wp:positionH relativeFrom="column">
                   <wp:posOffset>6121887</wp:posOffset>
@@ -2810,7 +3015,7 @@
         <mc:AlternateContent>
           <mc:Choice Requires="wps">
             <w:drawing>
-              <wp:anchor distT="0" distB="0" distL="114300" distR="114300" simplePos="0" relativeHeight="251697152" behindDoc="0" locked="0" layoutInCell="1" allowOverlap="1" wp14:anchorId="5FD4F1D5" wp14:editId="074E6481">
+              <wp:anchor distT="0" distB="0" distL="114300" distR="114300" simplePos="0" relativeHeight="251697152" behindDoc="0" locked="0" layoutInCell="1" allowOverlap="1" wp14:anchorId="389B6A5E" wp14:editId="3D4C69D2">
                 <wp:simplePos x="0" y="0"/>
                 <wp:positionH relativeFrom="column">
                   <wp:posOffset>4550735</wp:posOffset>
@@ -2884,7 +3089,7 @@
         <mc:AlternateContent>
           <mc:Choice Requires="wps">
             <w:drawing>
-              <wp:anchor distT="0" distB="0" distL="114300" distR="114300" simplePos="0" relativeHeight="251695104" behindDoc="0" locked="0" layoutInCell="1" allowOverlap="1" wp14:anchorId="65726075" wp14:editId="6FEB6029">
+              <wp:anchor distT="0" distB="0" distL="114300" distR="114300" simplePos="0" relativeHeight="251695104" behindDoc="0" locked="0" layoutInCell="1" allowOverlap="1" wp14:anchorId="378476AE" wp14:editId="6FC9BF6F">
                 <wp:simplePos x="0" y="0"/>
                 <wp:positionH relativeFrom="column">
                   <wp:posOffset>6156960</wp:posOffset>
@@ -3093,7 +3298,7 @@
         <mc:AlternateContent>
           <mc:Choice Requires="wps">
             <w:drawing>
-              <wp:anchor distT="0" distB="0" distL="114300" distR="114300" simplePos="0" relativeHeight="251699200" behindDoc="0" locked="0" layoutInCell="1" allowOverlap="1" wp14:anchorId="33D5082C" wp14:editId="0EA73C74">
+              <wp:anchor distT="0" distB="0" distL="114300" distR="114300" simplePos="0" relativeHeight="251699200" behindDoc="0" locked="0" layoutInCell="1" allowOverlap="1" wp14:anchorId="29C1F771" wp14:editId="113E761B">
                 <wp:simplePos x="0" y="0"/>
                 <wp:positionH relativeFrom="column">
                   <wp:posOffset>4241800</wp:posOffset>
@@ -3168,7 +3373,7 @@
         <mc:AlternateContent>
           <mc:Choice Requires="wps">
             <w:drawing>
-              <wp:anchor distT="0" distB="0" distL="114300" distR="114300" simplePos="0" relativeHeight="251666432" behindDoc="0" locked="0" layoutInCell="1" allowOverlap="1" wp14:anchorId="40C6F805" wp14:editId="2C25B567">
+              <wp:anchor distT="0" distB="0" distL="114300" distR="114300" simplePos="0" relativeHeight="251666432" behindDoc="0" locked="0" layoutInCell="1" allowOverlap="1" wp14:anchorId="2445AB4C" wp14:editId="1FC95302">
                 <wp:simplePos x="0" y="0"/>
                 <wp:positionH relativeFrom="column">
                   <wp:posOffset>4550410</wp:posOffset>
@@ -3242,7 +3447,7 @@
         <mc:AlternateContent>
           <mc:Choice Requires="wps">
             <w:drawing>
-              <wp:anchor distT="0" distB="0" distL="114300" distR="114300" simplePos="0" relativeHeight="251703296" behindDoc="0" locked="0" layoutInCell="1" allowOverlap="1" wp14:anchorId="3DAD053D" wp14:editId="31AEC050">
+              <wp:anchor distT="0" distB="0" distL="114300" distR="114300" simplePos="0" relativeHeight="251703296" behindDoc="0" locked="0" layoutInCell="1" allowOverlap="1" wp14:anchorId="098249BF" wp14:editId="6653EBF1">
                 <wp:simplePos x="0" y="0"/>
                 <wp:positionH relativeFrom="column">
                   <wp:posOffset>977900</wp:posOffset>
@@ -3300,139 +3505,12 @@
           </mc:Choice>
           <mc:Fallback>
             <w:pict>
+              <v:shapetype id="_x0000_t32" coordsize="21600,21600" o:spt="32" o:oned="t" path="m,l21600,21600e" filled="f">
+                <v:path arrowok="t" fillok="f" o:connecttype="none"/>
+                <o:lock v:ext="edit" shapetype="t"/>
+              </v:shapetype>
               <v:shape id="Connecteur droit avec flèche 24" o:spid="_x0000_s1026" type="#_x0000_t32" style="position:absolute;margin-left:77pt;margin-top:58.35pt;width:117.15pt;height:96.25pt;flip:y;z-index:251703296;visibility:visible;mso-wrap-style:square;mso-width-percent:0;mso-height-percent:0;mso-wrap-distance-left:9pt;mso-wrap-distance-top:0;mso-wrap-distance-right:9pt;mso-wrap-distance-bottom:0;mso-position-horizontal:absolute;mso-position-horizontal-relative:text;mso-position-vertical:absolute;mso-position-vertical-relative:text;mso-width-percent:0;mso-height-percent:0;mso-width-relative:margin;mso-height-relative:margin" o:gfxdata="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" strokecolor="#4579b8 [3044]" strokeweight="3pt">
                 <v:stroke endarrow="open"/>
-              </v:shape>
-            </w:pict>
-          </mc:Fallback>
-        </mc:AlternateContent>
-      </w:r>
-      <w:r>
-        <w:rPr>
-          <w:noProof/>
-          <w:sz w:val="20"/>
-          <w:lang w:eastAsia="fr-FR"/>
-        </w:rPr>
-        <mc:AlternateContent>
-          <mc:Choice Requires="wps">
-            <w:drawing>
-              <wp:anchor distT="0" distB="0" distL="114300" distR="114300" simplePos="0" relativeHeight="251701248" behindDoc="0" locked="0" layoutInCell="1" allowOverlap="1" wp14:anchorId="18149E06" wp14:editId="69FF014D">
-                <wp:simplePos x="0" y="0"/>
-                <wp:positionH relativeFrom="column">
-                  <wp:posOffset>243840</wp:posOffset>
-                </wp:positionH>
-                <wp:positionV relativeFrom="paragraph">
-                  <wp:posOffset>1960245</wp:posOffset>
-                </wp:positionV>
-                <wp:extent cx="1085850" cy="733425"/>
-                <wp:effectExtent l="0" t="0" r="0" b="9525"/>
-                <wp:wrapNone/>
-                <wp:docPr id="23" name="Zone de texte 2"/>
-                <wp:cNvGraphicFramePr>
-                  <a:graphicFrameLocks xmlns:a="http://schemas.openxmlformats.org/drawingml/2006/main"/>
-                </wp:cNvGraphicFramePr>
-                <a:graphic xmlns:a="http://schemas.openxmlformats.org/drawingml/2006/main">
-                  <a:graphicData uri="http://schemas.microsoft.com/office/word/2010/wordprocessingShape">
-                    <wps:wsp>
-                      <wps:cNvSpPr txBox="1">
-                        <a:spLocks noChangeArrowheads="1"/>
-                      </wps:cNvSpPr>
-                      <wps:spPr bwMode="auto">
-                        <a:xfrm>
-                          <a:off x="0" y="0"/>
-                          <a:ext cx="1085850" cy="733425"/>
-                        </a:xfrm>
-                        <a:prstGeom prst="rect">
-                          <a:avLst/>
-                        </a:prstGeom>
-                        <a:solidFill>
-                          <a:srgbClr val="FFFFFF"/>
-                        </a:solidFill>
-                        <a:ln w="9525">
-                          <a:noFill/>
-                          <a:miter lim="800000"/>
-                          <a:headEnd/>
-                          <a:tailEnd/>
-                        </a:ln>
-                      </wps:spPr>
-                      <wps:txbx>
-                        <w:txbxContent>
-                          <w:p>
-                            <w:pPr>
-                              <w:rPr>
-                                <w:b/>
-                                <w:color w:val="C00000"/>
-                                <w:sz w:val="18"/>
-                              </w:rPr>
-                            </w:pPr>
-                            <w:r>
-                              <w:rPr>
-                                <w:b/>
-                                <w:color w:val="C00000"/>
-                                <w:sz w:val="18"/>
-                              </w:rPr>
-                              <w:t>Pour naviguer dans la pyramide</w:t>
-                            </w:r>
-                            <w:r>
-                              <w:rPr>
-                                <w:b/>
-                                <w:color w:val="C00000"/>
-                                <w:sz w:val="18"/>
-                              </w:rPr>
-                              <w:br/>
-                              <w:t>TAB et CTRL-TAB</w:t>
-                            </w:r>
-                          </w:p>
-                        </w:txbxContent>
-                      </wps:txbx>
-                      <wps:bodyPr rot="0" vert="horz" wrap="square" lIns="91440" tIns="45720" rIns="91440" bIns="45720" anchor="t" anchorCtr="0">
-                        <a:noAutofit/>
-                      </wps:bodyPr>
-                    </wps:wsp>
-                  </a:graphicData>
-                </a:graphic>
-                <wp14:sizeRelH relativeFrom="margin">
-                  <wp14:pctWidth>0</wp14:pctWidth>
-                </wp14:sizeRelH>
-                <wp14:sizeRelV relativeFrom="margin">
-                  <wp14:pctHeight>0</wp14:pctHeight>
-                </wp14:sizeRelV>
-              </wp:anchor>
-            </w:drawing>
-          </mc:Choice>
-          <mc:Fallback>
-            <w:pict>
-              <v:shape id="_x0000_s1039" type="#_x0000_t202" style="position:absolute;margin-left:19.2pt;margin-top:154.35pt;width:85.5pt;height:57.75pt;z-index:251701248;visibility:visible;mso-wrap-style:square;mso-width-percent:0;mso-height-percent:0;mso-wrap-distance-left:9pt;mso-wrap-distance-top:0;mso-wrap-distance-right:9pt;mso-wrap-distance-bottom:0;mso-position-horizontal:absolute;mso-position-horizontal-relative:text;mso-position-vertical:absolute;mso-position-vertical-relative:text;mso-width-percent:0;mso-height-percent:0;mso-width-relative:margin;mso-height-relative:margin;v-text-anchor:top" o:gfxdata="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" stroked="f">
-                <v:textbox>
-                  <w:txbxContent>
-                    <w:p>
-                      <w:pPr>
-                        <w:rPr>
-                          <w:b/>
-                          <w:color w:val="C00000"/>
-                          <w:sz w:val="18"/>
-                        </w:rPr>
-                      </w:pPr>
-                      <w:r>
-                        <w:rPr>
-                          <w:b/>
-                          <w:color w:val="C00000"/>
-                          <w:sz w:val="18"/>
-                        </w:rPr>
-                        <w:t>Pour naviguer dans la pyramide</w:t>
-                      </w:r>
-                      <w:r>
-                        <w:rPr>
-                          <w:b/>
-                          <w:color w:val="C00000"/>
-                          <w:sz w:val="18"/>
-                        </w:rPr>
-                        <w:br/>
-                        <w:t>TAB et CTRL-TAB</w:t>
-                      </w:r>
-                    </w:p>
-                  </w:txbxContent>
-                </v:textbox>
               </v:shape>
             </w:pict>
           </mc:Fallback>
@@ -3480,6 +3558,8 @@
         </w:drawing>
       </w:r>
     </w:p>
+    <w:bookmarkStart w:id="0" w:name="_GoBack"/>
+    <w:bookmarkEnd w:id="0"/>
     <w:p>
       <w:pPr>
         <w:jc w:val="center"/>

</xml_diff>